<commit_message>
Update GPA 6th semester on CV
</commit_message>
<xml_diff>
--- a/Fachridan Tio Mu'afa_CV.docx
+++ b/Fachridan Tio Mu'afa_CV.docx
@@ -391,9 +391,16 @@
       </w:r>
       <w:r>
         <w:rPr>
+          <w:vertAlign w:val="superscript"/>
           <w:lang w:val="en-GB"/>
         </w:rPr>
-        <w:t xml:space="preserve">th semester with </w:t>
+        <w:t>th</w:t>
+      </w:r>
+      <w:r>
+        <w:rPr>
+          <w:lang w:val="en-GB"/>
+        </w:rPr>
+        <w:t xml:space="preserve"> semester with </w:t>
       </w:r>
       <w:r>
         <w:rPr>
@@ -637,13 +644,44 @@
         <w:rPr>
           <w:lang w:val="id-ID"/>
         </w:rPr>
-        <w:t>GPA 3.64/4.00</w:t>
-      </w:r>
-      <w:r>
-        <w:rPr>
-          <w:lang w:val="id-ID"/>
-        </w:rPr>
-        <w:t xml:space="preserve"> (5th semester)</w:t>
+        <w:t>GPA 3.</w:t>
+      </w:r>
+      <w:r>
+        <w:rPr>
+          <w:lang w:val="id-ID"/>
+        </w:rPr>
+        <w:t>70</w:t>
+      </w:r>
+      <w:r>
+        <w:rPr>
+          <w:lang w:val="id-ID"/>
+        </w:rPr>
+        <w:t>/4.00</w:t>
+      </w:r>
+      <w:r>
+        <w:rPr>
+          <w:lang w:val="id-ID"/>
+        </w:rPr>
+        <w:t xml:space="preserve"> (</w:t>
+      </w:r>
+      <w:r>
+        <w:rPr>
+          <w:lang w:val="id-ID"/>
+        </w:rPr>
+        <w:t>6</w:t>
+      </w:r>
+      <w:r>
+        <w:rPr>
+          <w:vertAlign w:val="superscript"/>
+          <w:lang w:val="id-ID"/>
+        </w:rPr>
+        <w:t>th</w:t>
+      </w:r>
+      <w:r>
+        <w:rPr>
+          <w:lang w:val="id-ID"/>
+        </w:rPr>
+        <w:t xml:space="preserve"> semester)</w:t>
       </w:r>
     </w:p>
     <w:p>
@@ -2362,6 +2400,7 @@
   <w:style w:type="character" w:default="1" w:styleId="DefaultParagraphFont">
     <w:name w:val="Default Paragraph Font"/>
     <w:uiPriority w:val="1"/>
+    <w:semiHidden/>
     <w:unhideWhenUsed/>
   </w:style>
   <w:style w:type="table" w:default="1" w:styleId="TableNormal">

</xml_diff>

<commit_message>
Update cert on CV
</commit_message>
<xml_diff>
--- a/Fachridan Tio Mu'afa_CV.docx
+++ b/Fachridan Tio Mu'afa_CV.docx
@@ -918,16 +918,17 @@
     </w:p>
     <w:p>
       <w:pPr>
-        <w:pStyle w:val="ListParagraph"/>
+        <w:pStyle w:val="Heading2"/>
         <w:numPr>
           <w:ilvl w:val="0"/>
-          <w:numId w:val="1"/>
+          <w:numId w:val="6"/>
         </w:numPr>
+        <w:ind w:left="851"/>
       </w:pPr>
       <w:r>
         <w:rPr>
           <w:rStyle w:val="Heading2Char"/>
-          <w:lang w:val="id-ID"/>
+          <w:b/>
         </w:rPr>
         <w:t>Belajar Pengembangan Aplikasi Android Intermediate</w:t>
       </w:r>
@@ -987,19 +988,16 @@
     </w:p>
     <w:p>
       <w:pPr>
-        <w:pStyle w:val="ListParagraph"/>
+        <w:pStyle w:val="Heading2"/>
         <w:numPr>
           <w:ilvl w:val="0"/>
           <w:numId w:val="1"/>
         </w:numPr>
-        <w:tabs>
-          <w:tab w:val="left" w:pos="6804"/>
-        </w:tabs>
       </w:pPr>
       <w:r>
         <w:rPr>
           <w:rStyle w:val="Heading2Char"/>
-          <w:lang w:val="id-ID"/>
+          <w:b/>
         </w:rPr>
         <w:t>Belajar Fundamental Aplikasi Android</w:t>
       </w:r>
@@ -1049,6 +1047,11 @@
     <w:p>
       <w:pPr>
         <w:pStyle w:val="ListParagraph"/>
+        <w:rPr>
+          <w:rStyle w:val="Hyperlink"/>
+          <w:color w:val="auto"/>
+          <w:u w:val="none"/>
+        </w:rPr>
       </w:pPr>
       <w:hyperlink r:id="rId10" w:history="1">
         <w:r>
@@ -1062,26 +1065,32 @@
     </w:p>
     <w:p>
       <w:pPr>
-        <w:pStyle w:val="ListParagraph"/>
+        <w:pStyle w:val="Heading2"/>
         <w:numPr>
           <w:ilvl w:val="0"/>
           <w:numId w:val="1"/>
         </w:numPr>
-        <w:tabs>
-          <w:tab w:val="left" w:pos="6804"/>
-        </w:tabs>
-      </w:pPr>
-      <w:r>
-        <w:rPr>
-          <w:rStyle w:val="Heading2Char"/>
-          <w:lang w:val="id-ID"/>
-        </w:rPr>
-        <w:t>Belajar Dasar UX Design</w:t>
+        <w:rPr>
+          <w:rStyle w:val="Hyperlink"/>
+          <w:color w:val="auto"/>
+          <w:u w:val="none"/>
+        </w:rPr>
+      </w:pPr>
+      <w:r>
+        <w:rPr>
+          <w:rStyle w:val="Hyperlink"/>
+          <w:color w:val="auto"/>
+          <w:u w:val="none"/>
+        </w:rPr>
+        <w:t>Belajar Membuat Aplikasi Android untuk Pemula</w:t>
       </w:r>
     </w:p>
     <w:p>
       <w:pPr>
         <w:pStyle w:val="Heading3"/>
+        <w:rPr>
+          <w:lang w:val="id-ID"/>
+        </w:rPr>
       </w:pPr>
       <w:r>
         <w:rPr>
@@ -1098,7 +1107,31 @@
         <w:rPr>
           <w:lang w:val="id-ID"/>
         </w:rPr>
-        <w:t>Issued May 2022 – Expires May 2025</w:t>
+        <w:tab/>
+      </w:r>
+      <w:r>
+        <w:rPr>
+          <w:lang w:val="id-ID"/>
+        </w:rPr>
+        <w:t>Issued May 202</w:t>
+      </w:r>
+      <w:r>
+        <w:rPr>
+          <w:lang w:val="id-ID"/>
+        </w:rPr>
+        <w:t>1</w:t>
+      </w:r>
+      <w:r>
+        <w:rPr>
+          <w:lang w:val="id-ID"/>
+        </w:rPr>
+        <w:t xml:space="preserve"> – Expires May 202</w:t>
+      </w:r>
+      <w:r>
+        <w:rPr>
+          <w:lang w:val="id-ID"/>
+        </w:rPr>
+        <w:t>4</w:t>
       </w:r>
     </w:p>
     <w:p>
@@ -1109,7 +1142,13 @@
         <w:rPr>
           <w:lang w:val="id-ID"/>
         </w:rPr>
-        <w:t>Credential ID NVP7K178GZR0</w:t>
+        <w:t xml:space="preserve">Credential ID </w:t>
+      </w:r>
+      <w:r>
+        <w:rPr>
+          <w:lang w:val="id-ID"/>
+        </w:rPr>
+        <w:t>2VX3N36V4XYQ</w:t>
       </w:r>
     </w:p>
     <w:p>
@@ -1122,7 +1161,21 @@
             <w:rStyle w:val="Hyperlink"/>
             <w:lang w:val="id-ID"/>
           </w:rPr>
-          <w:t>Credential Link</w:t>
+          <w:t>Cred</w:t>
+        </w:r>
+        <w:r>
+          <w:rPr>
+            <w:rStyle w:val="Hyperlink"/>
+            <w:lang w:val="id-ID"/>
+          </w:rPr>
+          <w:t>e</w:t>
+        </w:r>
+        <w:r>
+          <w:rPr>
+            <w:rStyle w:val="Hyperlink"/>
+            <w:lang w:val="id-ID"/>
+          </w:rPr>
+          <w:t>ntial Link</w:t>
         </w:r>
       </w:hyperlink>
     </w:p>
@@ -1249,6 +1302,74 @@
           <w:ilvl w:val="0"/>
           <w:numId w:val="1"/>
         </w:numPr>
+      </w:pPr>
+      <w:r>
+        <w:rPr>
+          <w:rStyle w:val="Heading2Char"/>
+          <w:b/>
+        </w:rPr>
+        <w:t>Belajar Dasar UX Design</w:t>
+      </w:r>
+    </w:p>
+    <w:p>
+      <w:pPr>
+        <w:pStyle w:val="Heading3"/>
+      </w:pPr>
+      <w:r>
+        <w:rPr>
+          <w:lang w:val="id-ID"/>
+        </w:rPr>
+        <w:t>Dicoding Indonesia</w:t>
+      </w:r>
+    </w:p>
+    <w:p>
+      <w:pPr>
+        <w:pStyle w:val="ListParagraph"/>
+      </w:pPr>
+      <w:r>
+        <w:rPr>
+          <w:lang w:val="id-ID"/>
+        </w:rPr>
+        <w:t>Issued May 2022 – Expires May 2025</w:t>
+      </w:r>
+    </w:p>
+    <w:p>
+      <w:pPr>
+        <w:pStyle w:val="ListParagraph"/>
+      </w:pPr>
+      <w:r>
+        <w:rPr>
+          <w:lang w:val="id-ID"/>
+        </w:rPr>
+        <w:t>Credential ID NVP7K178GZR0</w:t>
+      </w:r>
+    </w:p>
+    <w:p>
+      <w:pPr>
+        <w:pStyle w:val="ListParagraph"/>
+        <w:rPr>
+          <w:rStyle w:val="Hyperlink"/>
+          <w:color w:val="auto"/>
+          <w:u w:val="none"/>
+        </w:rPr>
+      </w:pPr>
+      <w:hyperlink r:id="rId13" w:history="1">
+        <w:r>
+          <w:rPr>
+            <w:rStyle w:val="Hyperlink"/>
+            <w:lang w:val="id-ID"/>
+          </w:rPr>
+          <w:t>Credential Link</w:t>
+        </w:r>
+      </w:hyperlink>
+    </w:p>
+    <w:p>
+      <w:pPr>
+        <w:pStyle w:val="Heading2"/>
+        <w:numPr>
+          <w:ilvl w:val="0"/>
+          <w:numId w:val="1"/>
+        </w:numPr>
         <w:rPr>
           <w:lang w:val="id-ID"/>
         </w:rPr>
@@ -1348,7 +1469,7 @@
       <w:pPr>
         <w:pStyle w:val="ListParagraph"/>
       </w:pPr>
-      <w:hyperlink r:id="rId13" w:history="1">
+      <w:hyperlink r:id="rId14" w:history="1">
         <w:r>
           <w:rPr>
             <w:rStyle w:val="Hyperlink"/>
@@ -1897,6 +2018,95 @@
       </w:rPr>
     </w:lvl>
   </w:abstractNum>
+  <w:abstractNum w:abstractNumId="5" w15:restartNumberingAfterBreak="0">
+    <w:nsid w:val="7EFC56AF"/>
+    <w:multiLevelType w:val="hybridMultilevel"/>
+    <w:tmpl w:val="95CADD60"/>
+    <w:lvl w:ilvl="0" w:tplc="0BAC3A80">
+      <w:start w:val="1"/>
+      <w:numFmt w:val="lowerLetter"/>
+      <w:lvlText w:val="%1)"/>
+      <w:lvlJc w:val="left"/>
+      <w:pPr>
+        <w:ind w:left="480" w:hanging="360"/>
+      </w:pPr>
+      <w:rPr>
+        <w:rFonts w:hint="default"/>
+      </w:rPr>
+    </w:lvl>
+    <w:lvl w:ilvl="1" w:tplc="04210019" w:tentative="1">
+      <w:start w:val="1"/>
+      <w:numFmt w:val="lowerLetter"/>
+      <w:lvlText w:val="%2."/>
+      <w:lvlJc w:val="left"/>
+      <w:pPr>
+        <w:ind w:left="1200" w:hanging="360"/>
+      </w:pPr>
+    </w:lvl>
+    <w:lvl w:ilvl="2" w:tplc="0421001B" w:tentative="1">
+      <w:start w:val="1"/>
+      <w:numFmt w:val="lowerRoman"/>
+      <w:lvlText w:val="%3."/>
+      <w:lvlJc w:val="right"/>
+      <w:pPr>
+        <w:ind w:left="1920" w:hanging="180"/>
+      </w:pPr>
+    </w:lvl>
+    <w:lvl w:ilvl="3" w:tplc="0421000F" w:tentative="1">
+      <w:start w:val="1"/>
+      <w:numFmt w:val="decimal"/>
+      <w:lvlText w:val="%4."/>
+      <w:lvlJc w:val="left"/>
+      <w:pPr>
+        <w:ind w:left="2640" w:hanging="360"/>
+      </w:pPr>
+    </w:lvl>
+    <w:lvl w:ilvl="4" w:tplc="04210019" w:tentative="1">
+      <w:start w:val="1"/>
+      <w:numFmt w:val="lowerLetter"/>
+      <w:lvlText w:val="%5."/>
+      <w:lvlJc w:val="left"/>
+      <w:pPr>
+        <w:ind w:left="3360" w:hanging="360"/>
+      </w:pPr>
+    </w:lvl>
+    <w:lvl w:ilvl="5" w:tplc="0421001B" w:tentative="1">
+      <w:start w:val="1"/>
+      <w:numFmt w:val="lowerRoman"/>
+      <w:lvlText w:val="%6."/>
+      <w:lvlJc w:val="right"/>
+      <w:pPr>
+        <w:ind w:left="4080" w:hanging="180"/>
+      </w:pPr>
+    </w:lvl>
+    <w:lvl w:ilvl="6" w:tplc="0421000F" w:tentative="1">
+      <w:start w:val="1"/>
+      <w:numFmt w:val="decimal"/>
+      <w:lvlText w:val="%7."/>
+      <w:lvlJc w:val="left"/>
+      <w:pPr>
+        <w:ind w:left="4800" w:hanging="360"/>
+      </w:pPr>
+    </w:lvl>
+    <w:lvl w:ilvl="7" w:tplc="04210019" w:tentative="1">
+      <w:start w:val="1"/>
+      <w:numFmt w:val="lowerLetter"/>
+      <w:lvlText w:val="%8."/>
+      <w:lvlJc w:val="left"/>
+      <w:pPr>
+        <w:ind w:left="5520" w:hanging="360"/>
+      </w:pPr>
+    </w:lvl>
+    <w:lvl w:ilvl="8" w:tplc="0421001B" w:tentative="1">
+      <w:start w:val="1"/>
+      <w:numFmt w:val="lowerRoman"/>
+      <w:lvlText w:val="%9."/>
+      <w:lvlJc w:val="right"/>
+      <w:pPr>
+        <w:ind w:left="6240" w:hanging="180"/>
+      </w:pPr>
+    </w:lvl>
+  </w:abstractNum>
   <w:num w:numId="1">
     <w:abstractNumId w:val="1"/>
   </w:num>
@@ -1911,6 +2121,9 @@
   </w:num>
   <w:num w:numId="5">
     <w:abstractNumId w:val="3"/>
+  </w:num>
+  <w:num w:numId="6">
+    <w:abstractNumId w:val="5"/>
   </w:num>
 </w:numbering>
 </file>
@@ -2576,6 +2789,18 @@
       <w:sz w:val="24"/>
     </w:rPr>
   </w:style>
+  <w:style w:type="character" w:styleId="FollowedHyperlink">
+    <w:name w:val="FollowedHyperlink"/>
+    <w:basedOn w:val="DefaultParagraphFont"/>
+    <w:uiPriority w:val="99"/>
+    <w:semiHidden/>
+    <w:unhideWhenUsed/>
+    <w:rsid w:val="00626BF5"/>
+    <w:rPr>
+      <w:color w:val="800080" w:themeColor="followedHyperlink"/>
+      <w:u w:val="single"/>
+    </w:rPr>
+  </w:style>
 </w:styles>
 </file>
 

</xml_diff>